<commit_message>
Updating the status of the various tasks in Sprint Backlog
The status of tasks has been updated and minor revision such as typos have been rectified
</commit_message>
<xml_diff>
--- a/Backlogs/Sprint_Backlog.docx
+++ b/Backlogs/Sprint_Backlog.docx
@@ -534,7 +534,7 @@
                 <w:rFonts w:eastAsia="Times New Roman" w:cstheme="minorHAnsi"/>
                 <w:color w:val="000000"/>
               </w:rPr>
-              <w:t>In progress</w:t>
+              <w:t>Completed</w:t>
             </w:r>
           </w:p>
         </w:tc>
@@ -770,7 +770,7 @@
                 <w:rFonts w:eastAsia="Times New Roman" w:cstheme="minorHAnsi"/>
                 <w:color w:val="000000"/>
               </w:rPr>
-              <w:t>In progress</w:t>
+              <w:t>Completed</w:t>
             </w:r>
           </w:p>
         </w:tc>
@@ -1031,7 +1031,7 @@
                 <w:rFonts w:eastAsia="Times New Roman" w:cstheme="minorHAnsi"/>
                 <w:color w:val="000000"/>
               </w:rPr>
-              <w:t>In Progress</w:t>
+              <w:t>Completed</w:t>
             </w:r>
           </w:p>
         </w:tc>
@@ -2474,7 +2474,7 @@
                 <w:rFonts w:eastAsia="Times New Roman" w:cstheme="minorHAnsi"/>
                 <w:color w:val="000000"/>
               </w:rPr>
-              <w:t>In Progress</w:t>
+              <w:t>Completed</w:t>
             </w:r>
           </w:p>
         </w:tc>
@@ -2962,8 +2962,10 @@
                 <w:rFonts w:eastAsia="Times New Roman" w:cstheme="minorHAnsi"/>
                 <w:color w:val="000000"/>
               </w:rPr>
-              <w:t>In progress</w:t>
-            </w:r>
+              <w:t>Completed</w:t>
+            </w:r>
+            <w:bookmarkStart w:id="0" w:name="_GoBack"/>
+            <w:bookmarkEnd w:id="0"/>
           </w:p>
         </w:tc>
       </w:tr>
@@ -3134,6 +3136,13 @@
               </w:rPr>
               <w:t>Jack</w:t>
             </w:r>
+            <w:r>
+              <w:rPr>
+                <w:rFonts w:eastAsia="Times New Roman" w:cstheme="minorHAnsi"/>
+                <w:color w:val="000000"/>
+              </w:rPr>
+              <w:t>, Paul</w:t>
+            </w:r>
           </w:p>
         </w:tc>
         <w:tc>
@@ -3160,6 +3169,12 @@
                 <w:rFonts w:eastAsia="Times New Roman" w:cstheme="minorHAnsi"/>
               </w:rPr>
             </w:pPr>
+            <w:r>
+              <w:rPr>
+                <w:rFonts w:eastAsia="Times New Roman" w:cstheme="minorHAnsi"/>
+              </w:rPr>
+              <w:t>1 day</w:t>
+            </w:r>
           </w:p>
         </w:tc>
         <w:tc>
@@ -3191,10 +3206,8 @@
                 <w:rFonts w:eastAsia="Times New Roman" w:cstheme="minorHAnsi"/>
                 <w:color w:val="000000"/>
               </w:rPr>
-              <w:t>In progress</w:t>
-            </w:r>
-            <w:bookmarkStart w:id="0" w:name="_GoBack"/>
-            <w:bookmarkEnd w:id="0"/>
+              <w:t>Completed</w:t>
+            </w:r>
           </w:p>
         </w:tc>
       </w:tr>

</xml_diff>